<commit_message>
Fix table entry alignment
</commit_message>
<xml_diff>
--- a/resources/hysplit_filename_cheatsheet.docx
+++ b/resources/hysplit_filename_cheatsheet.docx
@@ -11,6 +11,8 @@
           <w:szCs w:val="32"/>
         </w:rPr>
       </w:pPr>
+      <w:bookmarkStart w:id="0" w:name="_GoBack"/>
+      <w:bookmarkEnd w:id="0"/>
     </w:p>
     <w:p>
       <w:pPr>
@@ -656,6 +658,14 @@
                 <w:sz w:val="32"/>
                 <w:szCs w:val="32"/>
               </w:rPr>
+              <w:t xml:space="preserve"> </w:t>
+            </w:r>
+            <w:r>
+              <w:rPr>
+                <w:rFonts w:ascii="Consolas" w:hAnsi="Consolas"/>
+                <w:sz w:val="32"/>
+                <w:szCs w:val="32"/>
+              </w:rPr>
               <w:t>5</w:t>
             </w:r>
             <w:r>
@@ -974,6 +984,14 @@
                 <w:szCs w:val="32"/>
               </w:rPr>
             </w:pPr>
+            <w:r>
+              <w:rPr>
+                <w:rFonts w:ascii="Consolas" w:hAnsi="Consolas"/>
+                <w:sz w:val="32"/>
+                <w:szCs w:val="32"/>
+              </w:rPr>
+              <w:t xml:space="preserve"> </w:t>
+            </w:r>
             <w:r>
               <w:rPr>
                 <w:rFonts w:ascii="Consolas" w:hAnsi="Consolas"/>
@@ -2187,8 +2205,6 @@
           <w:szCs w:val="32"/>
         </w:rPr>
       </w:pPr>
-      <w:bookmarkStart w:id="0" w:name="_GoBack"/>
-      <w:bookmarkEnd w:id="0"/>
     </w:p>
     <w:p>
       <w:pPr>
@@ -2744,6 +2760,7 @@
   <w:style w:type="character" w:default="1" w:styleId="DefaultParagraphFont">
     <w:name w:val="Default Paragraph Font"/>
     <w:uiPriority w:val="1"/>
+    <w:semiHidden/>
     <w:unhideWhenUsed/>
   </w:style>
   <w:style w:type="table" w:default="1" w:styleId="TableNormal">

</xml_diff>